<commit_message>
ureshelykitorolve userdocbol webtestbol felreertes eltavolitva
</commit_message>
<xml_diff>
--- a/documentation/Test Documents/Web_Test.docx
+++ b/documentation/Test Documents/Web_Test.docx
@@ -717,116 +717,10 @@
       </w:r>
     </w:p>
     <w:p>
-      <w:pPr>
-        <w:rPr>
-          <w:noProof/>
-          <w:lang w:eastAsia="hu-HU"/>
-        </w:rPr>
-      </w:pPr>
-      <w:r>
-        <w:rPr>
-          <w:noProof/>
-          <w:lang w:eastAsia="hu-HU"/>
-        </w:rPr>
-        <w:t>Egyszer</w:t>
-      </w:r>
-      <w:r>
-        <w:rPr>
-          <w:noProof/>
-          <w:lang w:eastAsia="hu-HU"/>
-        </w:rPr>
-        <w:t xml:space="preserve"> eddig</w:t>
-      </w:r>
-      <w:r>
-        <w:rPr>
-          <w:noProof/>
-          <w:lang w:eastAsia="hu-HU"/>
-        </w:rPr>
-        <w:t xml:space="preserve"> reprodukálhatatlanul történt:</w:t>
-      </w:r>
       <w:bookmarkStart w:id="0" w:name="_GoBack"/>
       <w:bookmarkEnd w:id="0"/>
-    </w:p>
-    <w:p>
-      <w:r>
-        <w:rPr>
-          <w:strike/>
-        </w:rPr>
-        <w:t xml:space="preserve">Abban az esetben, ha kitöltjük a mezőket a „Kapcsolat” oldalon és a gomb lenyomásával </w:t>
-      </w:r>
-      <w:r>
-        <w:rPr>
-          <w:strike/>
-        </w:rPr>
-        <w:t>elküldjük</w:t>
-      </w:r>
-      <w:r>
-        <w:rPr>
-          <w:strike/>
-        </w:rPr>
-        <w:t xml:space="preserve"> üzenetünket</w:t>
-      </w:r>
-      <w:r>
-        <w:rPr>
-          <w:strike/>
-        </w:rPr>
-        <w:t>,</w:t>
-      </w:r>
-      <w:r>
-        <w:rPr>
-          <w:strike/>
-        </w:rPr>
-        <w:t xml:space="preserve"> az alábbi eredményt kapjuk</w:t>
-      </w:r>
       <w:r>
         <w:t xml:space="preserve"> </w:t>
-      </w:r>
-      <w:r>
-        <w:rPr>
-          <w:noProof/>
-          <w:lang w:eastAsia="hu-HU"/>
-        </w:rPr>
-        <w:drawing>
-          <wp:inline distT="0" distB="0" distL="0" distR="0">
-            <wp:extent cx="5760720" cy="2186305"/>
-            <wp:effectExtent l="0" t="0" r="0" b="4445"/>
-            <wp:docPr id="3" name="Kép 3"/>
-            <wp:cNvGraphicFramePr>
-              <a:graphicFrameLocks xmlns:a="http://schemas.openxmlformats.org/drawingml/2006/main" noChangeAspect="1"/>
-            </wp:cNvGraphicFramePr>
-            <a:graphic xmlns:a="http://schemas.openxmlformats.org/drawingml/2006/main">
-              <a:graphicData uri="http://schemas.openxmlformats.org/drawingml/2006/picture">
-                <pic:pic xmlns:pic="http://schemas.openxmlformats.org/drawingml/2006/picture">
-                  <pic:nvPicPr>
-                    <pic:cNvPr id="3" name="kapcsolatsubmit.PNG"/>
-                    <pic:cNvPicPr/>
-                  </pic:nvPicPr>
-                  <pic:blipFill>
-                    <a:blip r:embed="rId5">
-                      <a:extLst>
-                        <a:ext uri="{28A0092B-C50C-407E-A947-70E740481C1C}">
-                          <a14:useLocalDpi xmlns:a14="http://schemas.microsoft.com/office/drawing/2010/main" val="0"/>
-                        </a:ext>
-                      </a:extLst>
-                    </a:blip>
-                    <a:stretch>
-                      <a:fillRect/>
-                    </a:stretch>
-                  </pic:blipFill>
-                  <pic:spPr>
-                    <a:xfrm>
-                      <a:off x="0" y="0"/>
-                      <a:ext cx="5760720" cy="2186305"/>
-                    </a:xfrm>
-                    <a:prstGeom prst="rect">
-                      <a:avLst/>
-                    </a:prstGeom>
-                  </pic:spPr>
-                </pic:pic>
-              </a:graphicData>
-            </a:graphic>
-          </wp:inline>
-        </w:drawing>
       </w:r>
     </w:p>
     <w:sectPr>

</xml_diff>

<commit_message>
programban komment, devdoc, webtestben vannak képek
</commit_message>
<xml_diff>
--- a/documentation/Test Documents/Web_Test.docx
+++ b/documentation/Test Documents/Web_Test.docx
@@ -40,6 +40,55 @@
       </w:r>
     </w:p>
     <w:p>
+      <w:r>
+        <w:rPr>
+          <w:noProof/>
+          <w:lang w:eastAsia="hu-HU"/>
+        </w:rPr>
+        <w:drawing>
+          <wp:inline distT="0" distB="0" distL="0" distR="0">
+            <wp:extent cx="4476750" cy="2263048"/>
+            <wp:effectExtent l="0" t="0" r="0" b="4445"/>
+            <wp:docPr id="1" name="Kép 1"/>
+            <wp:cNvGraphicFramePr>
+              <a:graphicFrameLocks xmlns:a="http://schemas.openxmlformats.org/drawingml/2006/main" noChangeAspect="1"/>
+            </wp:cNvGraphicFramePr>
+            <a:graphic xmlns:a="http://schemas.openxmlformats.org/drawingml/2006/main">
+              <a:graphicData uri="http://schemas.openxmlformats.org/drawingml/2006/picture">
+                <pic:pic xmlns:pic="http://schemas.openxmlformats.org/drawingml/2006/picture">
+                  <pic:nvPicPr>
+                    <pic:cNvPr id="1" name="emptypromises.PNG"/>
+                    <pic:cNvPicPr/>
+                  </pic:nvPicPr>
+                  <pic:blipFill>
+                    <a:blip r:embed="rId4" cstate="print">
+                      <a:extLst>
+                        <a:ext uri="{28A0092B-C50C-407E-A947-70E740481C1C}">
+                          <a14:useLocalDpi xmlns:a14="http://schemas.microsoft.com/office/drawing/2010/main" val="0"/>
+                        </a:ext>
+                      </a:extLst>
+                    </a:blip>
+                    <a:stretch>
+                      <a:fillRect/>
+                    </a:stretch>
+                  </pic:blipFill>
+                  <pic:spPr>
+                    <a:xfrm>
+                      <a:off x="0" y="0"/>
+                      <a:ext cx="4480444" cy="2264915"/>
+                    </a:xfrm>
+                    <a:prstGeom prst="rect">
+                      <a:avLst/>
+                    </a:prstGeom>
+                  </pic:spPr>
+                </pic:pic>
+              </a:graphicData>
+            </a:graphic>
+          </wp:inline>
+        </w:drawing>
+      </w:r>
+    </w:p>
+    <w:p>
       <w:pPr>
         <w:rPr>
           <w:noProof/>
@@ -47,39 +96,313 @@
         </w:rPr>
       </w:pPr>
       <w:r>
-        <w:t xml:space="preserve">A weboldal </w:t>
-      </w:r>
-      <w:proofErr w:type="spellStart"/>
-      <w:r>
-        <w:t>főoldalán</w:t>
-      </w:r>
-      <w:proofErr w:type="spellEnd"/>
-      <w:r>
+        <w:t xml:space="preserve">A weboldal főoldalán </w:t>
+      </w:r>
+      <w:r>
+        <w:t xml:space="preserve">1800px szélesség alatt </w:t>
+      </w:r>
+      <w:r>
+        <w:rPr>
+          <w:noProof/>
+          <w:lang w:eastAsia="hu-HU"/>
+        </w:rPr>
+        <w:t>„Zámbó Illés”</w:t>
+      </w:r>
+      <w:r>
+        <w:rPr>
+          <w:noProof/>
+          <w:lang w:eastAsia="hu-HU"/>
+        </w:rPr>
+        <w:t xml:space="preserve"> képe elkezd torzulni</w:t>
+      </w:r>
+      <w:r>
+        <w:rPr>
+          <w:noProof/>
+          <w:lang w:eastAsia="hu-HU"/>
+        </w:rPr>
+        <w:t>, magassága aránytalanul nő a kép szélességéhez képest</w:t>
+      </w:r>
+      <w:r>
+        <w:rPr>
+          <w:noProof/>
+          <w:lang w:eastAsia="hu-HU"/>
+        </w:rPr>
+        <w:t>.</w:t>
+      </w:r>
+    </w:p>
+    <w:p>
+      <w:pPr>
+        <w:rPr>
+          <w:noProof/>
+          <w:lang w:eastAsia="hu-HU"/>
+        </w:rPr>
+      </w:pPr>
+      <w:r>
+        <w:rPr>
+          <w:noProof/>
+          <w:lang w:eastAsia="hu-HU"/>
+        </w:rPr>
+        <w:t>Példa a torzulásra:</w:t>
+      </w:r>
+    </w:p>
+    <w:p>
+      <w:pPr>
+        <w:rPr>
+          <w:noProof/>
+          <w:lang w:eastAsia="hu-HU"/>
+        </w:rPr>
+      </w:pPr>
+      <w:r>
+        <w:rPr>
+          <w:noProof/>
+          <w:lang w:eastAsia="hu-HU"/>
+        </w:rPr>
+        <w:drawing>
+          <wp:inline distT="0" distB="0" distL="0" distR="0" wp14:anchorId="3937BBAF" wp14:editId="2A27F082">
+            <wp:extent cx="3657600" cy="1433689"/>
+            <wp:effectExtent l="0" t="0" r="0" b="0"/>
+            <wp:docPr id="3" name="Kép 3"/>
+            <wp:cNvGraphicFramePr>
+              <a:graphicFrameLocks xmlns:a="http://schemas.openxmlformats.org/drawingml/2006/main" noChangeAspect="1"/>
+            </wp:cNvGraphicFramePr>
+            <a:graphic xmlns:a="http://schemas.openxmlformats.org/drawingml/2006/main">
+              <a:graphicData uri="http://schemas.openxmlformats.org/drawingml/2006/picture">
+                <pic:pic xmlns:pic="http://schemas.openxmlformats.org/drawingml/2006/picture">
+                  <pic:nvPicPr>
+                    <pic:cNvPr id="3" name="torzul.PNG"/>
+                    <pic:cNvPicPr/>
+                  </pic:nvPicPr>
+                  <pic:blipFill>
+                    <a:blip r:embed="rId5" cstate="print">
+                      <a:extLst>
+                        <a:ext uri="{28A0092B-C50C-407E-A947-70E740481C1C}">
+                          <a14:useLocalDpi xmlns:a14="http://schemas.microsoft.com/office/drawing/2010/main" val="0"/>
+                        </a:ext>
+                      </a:extLst>
+                    </a:blip>
+                    <a:stretch>
+                      <a:fillRect/>
+                    </a:stretch>
+                  </pic:blipFill>
+                  <pic:spPr>
+                    <a:xfrm>
+                      <a:off x="0" y="0"/>
+                      <a:ext cx="3672604" cy="1439570"/>
+                    </a:xfrm>
+                    <a:prstGeom prst="rect">
+                      <a:avLst/>
+                    </a:prstGeom>
+                  </pic:spPr>
+                </pic:pic>
+              </a:graphicData>
+            </a:graphic>
+          </wp:inline>
+        </w:drawing>
+      </w:r>
+    </w:p>
+    <w:p>
+      <w:pPr>
+        <w:rPr>
+          <w:noProof/>
+          <w:lang w:eastAsia="hu-HU"/>
+        </w:rPr>
+      </w:pPr>
+      <w:r>
+        <w:rPr>
+          <w:noProof/>
+          <w:lang w:eastAsia="hu-HU"/>
+        </w:rPr>
+        <w:t xml:space="preserve">A testek </w:t>
+      </w:r>
+      <w:r>
+        <w:rPr>
+          <w:noProof/>
+          <w:lang w:eastAsia="hu-HU"/>
+        </w:rPr>
+        <w:t>oldalon „Galaxy Fold” 280x653 nézetben a gömb képe kilóg a keretéből.</w:t>
+      </w:r>
+      <w:r>
+        <w:rPr>
+          <w:noProof/>
+          <w:lang w:eastAsia="hu-HU"/>
+        </w:rPr>
+        <w:drawing>
+          <wp:inline distT="0" distB="0" distL="0" distR="0">
+            <wp:extent cx="1647825" cy="2890574"/>
+            <wp:effectExtent l="0" t="0" r="0" b="5080"/>
+            <wp:docPr id="4" name="Kép 4"/>
+            <wp:cNvGraphicFramePr>
+              <a:graphicFrameLocks xmlns:a="http://schemas.openxmlformats.org/drawingml/2006/main" noChangeAspect="1"/>
+            </wp:cNvGraphicFramePr>
+            <a:graphic xmlns:a="http://schemas.openxmlformats.org/drawingml/2006/main">
+              <a:graphicData uri="http://schemas.openxmlformats.org/drawingml/2006/picture">
+                <pic:pic xmlns:pic="http://schemas.openxmlformats.org/drawingml/2006/picture">
+                  <pic:nvPicPr>
+                    <pic:cNvPr id="4" name="kilogas.PNG"/>
+                    <pic:cNvPicPr/>
+                  </pic:nvPicPr>
+                  <pic:blipFill>
+                    <a:blip r:embed="rId6" cstate="print">
+                      <a:extLst>
+                        <a:ext uri="{28A0092B-C50C-407E-A947-70E740481C1C}">
+                          <a14:useLocalDpi xmlns:a14="http://schemas.microsoft.com/office/drawing/2010/main" val="0"/>
+                        </a:ext>
+                      </a:extLst>
+                    </a:blip>
+                    <a:stretch>
+                      <a:fillRect/>
+                    </a:stretch>
+                  </pic:blipFill>
+                  <pic:spPr>
+                    <a:xfrm>
+                      <a:off x="0" y="0"/>
+                      <a:ext cx="1662253" cy="2915883"/>
+                    </a:xfrm>
+                    <a:prstGeom prst="rect">
+                      <a:avLst/>
+                    </a:prstGeom>
+                  </pic:spPr>
+                </pic:pic>
+              </a:graphicData>
+            </a:graphic>
+          </wp:inline>
+        </w:drawing>
+      </w:r>
+    </w:p>
+    <w:p>
+      <w:pPr>
+        <w:rPr>
+          <w:noProof/>
+          <w:lang w:eastAsia="hu-HU"/>
+        </w:rPr>
+      </w:pPr>
+      <w:r>
+        <w:rPr>
+          <w:noProof/>
+          <w:lang w:eastAsia="hu-HU"/>
+        </w:rPr>
+        <w:lastRenderedPageBreak/>
+        <w:t>A síkidomok oldalon „iPhoneXR”</w:t>
+      </w:r>
+      <w:r>
+        <w:rPr>
+          <w:noProof/>
+          <w:lang w:eastAsia="hu-HU"/>
+        </w:rPr>
+        <w:t xml:space="preserve"> 414x896</w:t>
+      </w:r>
+      <w:r>
+        <w:rPr>
+          <w:noProof/>
+          <w:lang w:eastAsia="hu-HU"/>
+        </w:rPr>
         <w:t xml:space="preserve"> </w:t>
       </w:r>
       <w:r>
-        <w:t xml:space="preserve">1800px szélesség alatt </w:t>
-      </w:r>
-      <w:r>
-        <w:rPr>
-          <w:noProof/>
-          <w:lang w:eastAsia="hu-HU"/>
-        </w:rPr>
-        <w:t>„Zámbó Illés”</w:t>
-      </w:r>
-      <w:r>
-        <w:rPr>
-          <w:noProof/>
-          <w:lang w:eastAsia="hu-HU"/>
-        </w:rPr>
-        <w:t xml:space="preserve"> képe elkezd torzulni</w:t>
-      </w:r>
-      <w:r>
-        <w:rPr>
-          <w:noProof/>
-          <w:lang w:eastAsia="hu-HU"/>
-        </w:rPr>
-        <w:t>, magassága aránytalanul nő a kép szélességéhez képest</w:t>
+        <w:rPr>
+          <w:noProof/>
+          <w:lang w:eastAsia="hu-HU"/>
+        </w:rPr>
+        <w:t>,</w:t>
+      </w:r>
+      <w:r>
+        <w:rPr>
+          <w:noProof/>
+          <w:lang w:eastAsia="hu-HU"/>
+        </w:rPr>
+        <w:t xml:space="preserve"> „Samsung Galaxy S20 Ultra”</w:t>
+      </w:r>
+      <w:r>
+        <w:rPr>
+          <w:noProof/>
+          <w:lang w:eastAsia="hu-HU"/>
+        </w:rPr>
+        <w:t xml:space="preserve"> 412x915</w:t>
+      </w:r>
+      <w:r>
+        <w:rPr>
+          <w:noProof/>
+          <w:lang w:eastAsia="hu-HU"/>
+        </w:rPr>
+        <w:t xml:space="preserve"> nézetben a deltoid és a háromszög szövege és képe</w:t>
+      </w:r>
+      <w:r>
+        <w:rPr>
+          <w:noProof/>
+          <w:lang w:eastAsia="hu-HU"/>
+        </w:rPr>
+        <w:t xml:space="preserve"> kettő oszlopot foglal el míg az oldalon lévő többi kép</w:t>
+      </w:r>
+      <w:r>
+        <w:rPr>
+          <w:noProof/>
+          <w:lang w:eastAsia="hu-HU"/>
+        </w:rPr>
+        <w:t xml:space="preserve"> kettesével van elhelyezve.</w:t>
+      </w:r>
+    </w:p>
+    <w:p>
+      <w:pPr>
+        <w:rPr>
+          <w:noProof/>
+          <w:lang w:eastAsia="hu-HU"/>
+        </w:rPr>
+      </w:pPr>
+      <w:r>
+        <w:rPr>
+          <w:noProof/>
+          <w:lang w:eastAsia="hu-HU"/>
+        </w:rPr>
+        <w:t xml:space="preserve">A síkidomok oldalon „iPhone 12 Pro” 390x844 , nézetben a </w:t>
+      </w:r>
+      <w:r>
+        <w:rPr>
+          <w:noProof/>
+          <w:lang w:eastAsia="hu-HU"/>
+        </w:rPr>
+        <w:t xml:space="preserve">trapéz </w:t>
+      </w:r>
+      <w:r>
+        <w:rPr>
+          <w:noProof/>
+          <w:lang w:eastAsia="hu-HU"/>
+        </w:rPr>
+        <w:t xml:space="preserve"> és a háromszög szövege és képe </w:t>
+      </w:r>
+      <w:r>
+        <w:rPr>
+          <w:noProof/>
+          <w:lang w:eastAsia="hu-HU"/>
+        </w:rPr>
+        <w:t xml:space="preserve">egy </w:t>
+      </w:r>
+      <w:r>
+        <w:rPr>
+          <w:noProof/>
+          <w:lang w:eastAsia="hu-HU"/>
+        </w:rPr>
+        <w:t xml:space="preserve"> oszlopot foglal</w:t>
+      </w:r>
+      <w:r>
+        <w:rPr>
+          <w:noProof/>
+          <w:lang w:eastAsia="hu-HU"/>
+        </w:rPr>
+        <w:t>nak</w:t>
+      </w:r>
+      <w:r>
+        <w:rPr>
+          <w:noProof/>
+          <w:lang w:eastAsia="hu-HU"/>
+        </w:rPr>
+        <w:t xml:space="preserve"> el míg az oldalon lévő többi kép </w:t>
+      </w:r>
+      <w:r>
+        <w:rPr>
+          <w:noProof/>
+          <w:lang w:eastAsia="hu-HU"/>
+        </w:rPr>
+        <w:t>nem osztozik mező</w:t>
       </w:r>
       <w:r>
         <w:rPr>
@@ -90,6 +413,64 @@
       </w:r>
     </w:p>
     <w:p>
+      <w:r>
+        <w:rPr>
+          <w:noProof/>
+          <w:lang w:eastAsia="hu-HU"/>
+        </w:rPr>
+        <w:t>A síkidomok oldalon „</w:t>
+      </w:r>
+      <w:r>
+        <w:rPr>
+          <w:noProof/>
+          <w:lang w:eastAsia="hu-HU"/>
+        </w:rPr>
+        <w:t>Surface Duo</w:t>
+      </w:r>
+      <w:r>
+        <w:rPr>
+          <w:noProof/>
+          <w:lang w:eastAsia="hu-HU"/>
+        </w:rPr>
+        <w:t xml:space="preserve">” </w:t>
+      </w:r>
+      <w:r>
+        <w:rPr>
+          <w:noProof/>
+          <w:lang w:eastAsia="hu-HU"/>
+        </w:rPr>
+        <w:t>540x720</w:t>
+      </w:r>
+      <w:r>
+        <w:rPr>
+          <w:noProof/>
+          <w:lang w:eastAsia="hu-HU"/>
+        </w:rPr>
+        <w:t xml:space="preserve"> , </w:t>
+      </w:r>
+      <w:r>
+        <w:rPr>
+          <w:noProof/>
+          <w:lang w:eastAsia="hu-HU"/>
+        </w:rPr>
+        <w:t>nézetben a négyzet, rombusz és paralelogramma síkidomok együtt foglalnak el egy sort.</w:t>
+      </w:r>
+      <w:r>
+        <w:rPr>
+          <w:noProof/>
+          <w:lang w:eastAsia="hu-HU"/>
+        </w:rPr>
+        <w:t xml:space="preserve"> A következő sort egyedül a kör használja</w:t>
+      </w:r>
+      <w:r>
+        <w:rPr>
+          <w:noProof/>
+          <w:lang w:eastAsia="hu-HU"/>
+        </w:rPr>
+        <w:t>. A harmadik és negyedik sorokon a deltoid-téglalap valamint a trapéz-háromszög párok osztoznak.</w:t>
+      </w:r>
+    </w:p>
+    <w:p>
       <w:pPr>
         <w:rPr>
           <w:noProof/>
@@ -101,14 +482,84 @@
           <w:noProof/>
           <w:lang w:eastAsia="hu-HU"/>
         </w:rPr>
-        <w:t xml:space="preserve">A testek </w:t>
-      </w:r>
-      <w:r>
-        <w:rPr>
-          <w:noProof/>
-          <w:lang w:eastAsia="hu-HU"/>
-        </w:rPr>
-        <w:t>oldalon „Galaxy Fold” 280x653 nézetben a gömb képe kilóg a keretéből.</w:t>
+        <w:t>A síkidomok oldalon „</w:t>
+      </w:r>
+      <w:r>
+        <w:rPr>
+          <w:noProof/>
+          <w:lang w:eastAsia="hu-HU"/>
+        </w:rPr>
+        <w:t>Pixel 5</w:t>
+      </w:r>
+      <w:r>
+        <w:rPr>
+          <w:noProof/>
+          <w:lang w:eastAsia="hu-HU"/>
+        </w:rPr>
+        <w:t>”</w:t>
+      </w:r>
+      <w:r>
+        <w:rPr>
+          <w:noProof/>
+          <w:lang w:eastAsia="hu-HU"/>
+        </w:rPr>
+        <w:t xml:space="preserve"> 393x851 </w:t>
+      </w:r>
+      <w:r>
+        <w:rPr>
+          <w:noProof/>
+          <w:lang w:eastAsia="hu-HU"/>
+        </w:rPr>
+        <w:t>, nézetben a deltoid</w:t>
+      </w:r>
+      <w:r>
+        <w:rPr>
+          <w:noProof/>
+          <w:lang w:eastAsia="hu-HU"/>
+        </w:rPr>
+        <w:t xml:space="preserve"> a rombusz</w:t>
+      </w:r>
+      <w:r>
+        <w:rPr>
+          <w:noProof/>
+          <w:lang w:eastAsia="hu-HU"/>
+        </w:rPr>
+        <w:t>, a téglalap</w:t>
+      </w:r>
+      <w:r>
+        <w:rPr>
+          <w:noProof/>
+          <w:lang w:eastAsia="hu-HU"/>
+        </w:rPr>
+        <w:t>,</w:t>
+      </w:r>
+      <w:r>
+        <w:rPr>
+          <w:noProof/>
+          <w:lang w:eastAsia="hu-HU"/>
+        </w:rPr>
+        <w:t xml:space="preserve"> és</w:t>
+      </w:r>
+      <w:r>
+        <w:rPr>
+          <w:noProof/>
+          <w:lang w:eastAsia="hu-HU"/>
+        </w:rPr>
+        <w:t xml:space="preserve"> a kör</w:t>
+      </w:r>
+      <w:r>
+        <w:rPr>
+          <w:noProof/>
+          <w:lang w:eastAsia="hu-HU"/>
+        </w:rPr>
+        <w:t xml:space="preserve"> </w:t>
+      </w:r>
+      <w:r>
+        <w:rPr>
+          <w:noProof/>
+          <w:lang w:eastAsia="hu-HU"/>
+        </w:rPr>
+        <w:t>szövege és képe kettő oszlopot foglal el míg az oldalon lévő többi kép kettesével van elhelyezve.</w:t>
       </w:r>
     </w:p>
     <w:p>
@@ -123,63 +574,165 @@
           <w:noProof/>
           <w:lang w:eastAsia="hu-HU"/>
         </w:rPr>
-        <w:t>A síkidomok oldalon „iPhoneXR”</w:t>
-      </w:r>
-      <w:r>
-        <w:rPr>
-          <w:noProof/>
-          <w:lang w:eastAsia="hu-HU"/>
-        </w:rPr>
-        <w:t xml:space="preserve"> 414x896</w:t>
-      </w:r>
-      <w:r>
-        <w:rPr>
-          <w:noProof/>
-          <w:lang w:eastAsia="hu-HU"/>
-        </w:rPr>
+        <w:drawing>
+          <wp:inline distT="0" distB="0" distL="0" distR="0" wp14:anchorId="39C485B7" wp14:editId="14230DD9">
+            <wp:extent cx="1071148" cy="2543175"/>
+            <wp:effectExtent l="0" t="0" r="0" b="0"/>
+            <wp:docPr id="5" name="Kép 5"/>
+            <wp:cNvGraphicFramePr>
+              <a:graphicFrameLocks xmlns:a="http://schemas.openxmlformats.org/drawingml/2006/main" noChangeAspect="1"/>
+            </wp:cNvGraphicFramePr>
+            <a:graphic xmlns:a="http://schemas.openxmlformats.org/drawingml/2006/main">
+              <a:graphicData uri="http://schemas.openxmlformats.org/drawingml/2006/picture">
+                <pic:pic xmlns:pic="http://schemas.openxmlformats.org/drawingml/2006/picture">
+                  <pic:nvPicPr>
+                    <pic:cNvPr id="1" name=""/>
+                    <pic:cNvPicPr/>
+                  </pic:nvPicPr>
+                  <pic:blipFill>
+                    <a:blip r:embed="rId7"/>
+                    <a:stretch>
+                      <a:fillRect/>
+                    </a:stretch>
+                  </pic:blipFill>
+                  <pic:spPr>
+                    <a:xfrm>
+                      <a:off x="0" y="0"/>
+                      <a:ext cx="1071148" cy="2543175"/>
+                    </a:xfrm>
+                    <a:prstGeom prst="rect">
+                      <a:avLst/>
+                    </a:prstGeom>
+                  </pic:spPr>
+                </pic:pic>
+              </a:graphicData>
+            </a:graphic>
+          </wp:inline>
+        </w:drawing>
+      </w:r>
+    </w:p>
+    <w:p>
+      <w:pPr>
+        <w:rPr>
+          <w:noProof/>
+          <w:lang w:eastAsia="hu-HU"/>
+        </w:rPr>
+      </w:pPr>
+      <w:r>
+        <w:rPr>
+          <w:noProof/>
+          <w:lang w:eastAsia="hu-HU"/>
+        </w:rPr>
+        <w:t xml:space="preserve">A síkidomok oldalon „Samsung Galaxy A51/71” 412x914 , nézetben a </w:t>
+      </w:r>
+      <w:r>
+        <w:rPr>
+          <w:noProof/>
+          <w:lang w:eastAsia="hu-HU"/>
+        </w:rPr>
+        <w:t xml:space="preserve">háromszög és a deltoid </w:t>
+      </w:r>
+      <w:r>
+        <w:rPr>
+          <w:noProof/>
+          <w:lang w:eastAsia="hu-HU"/>
+        </w:rPr>
+        <w:t>szövege és képe kettő oszlopot foglal el míg az oldalon lévő többi kép kettesével van elhelyezve.</w:t>
+      </w:r>
+    </w:p>
+    <w:p>
+      <w:pPr>
+        <w:rPr>
+          <w:noProof/>
+          <w:lang w:eastAsia="hu-HU"/>
+        </w:rPr>
+      </w:pPr>
+      <w:r>
+        <w:rPr>
+          <w:noProof/>
+          <w:lang w:eastAsia="hu-HU"/>
+        </w:rPr>
+        <w:t>A testek oldalon „iPhone SE” 375x667,</w:t>
+      </w:r>
+      <w:r>
+        <w:rPr>
+          <w:noProof/>
+          <w:lang w:eastAsia="hu-HU"/>
+        </w:rPr>
+        <w:t xml:space="preserve"> „iPhone XR 414x896”</w:t>
+      </w:r>
+      <w:r>
+        <w:rPr>
+          <w:noProof/>
+          <w:lang w:eastAsia="hu-HU"/>
+        </w:rPr>
+        <w:t>, „iPhone 12 Pro” 390x844</w:t>
+      </w:r>
+      <w:r>
+        <w:rPr>
+          <w:noProof/>
+          <w:lang w:eastAsia="hu-HU"/>
+        </w:rPr>
+        <w:t>,</w:t>
+      </w:r>
+      <w:r>
+        <w:rPr>
+          <w:noProof/>
+          <w:lang w:eastAsia="hu-HU"/>
+        </w:rPr>
+        <w:t xml:space="preserve"> nézetben a Gömb elfoglal egy sort amíg a következő soron a gúla és henger osztozik.</w:t>
+      </w:r>
+    </w:p>
+    <w:p>
+      <w:r>
+        <w:t>A testek „Surface Pro 7” 912x1368 , „iPad Mini” 768x1024, „iPad Air” 820x1180  nézetmódokban</w:t>
+      </w:r>
+      <w:r>
         <w:t xml:space="preserve"> </w:t>
       </w:r>
       <w:r>
-        <w:rPr>
-          <w:noProof/>
-          <w:lang w:eastAsia="hu-HU"/>
-        </w:rPr>
-        <w:t>,</w:t>
-      </w:r>
-      <w:r>
-        <w:rPr>
-          <w:noProof/>
-          <w:lang w:eastAsia="hu-HU"/>
-        </w:rPr>
-        <w:t xml:space="preserve"> „Samsung Galaxy S20 Ultra”</w:t>
-      </w:r>
-      <w:r>
-        <w:rPr>
-          <w:noProof/>
-          <w:lang w:eastAsia="hu-HU"/>
-        </w:rPr>
-        <w:t xml:space="preserve"> 412x915</w:t>
-      </w:r>
-      <w:r>
-        <w:rPr>
-          <w:noProof/>
-          <w:lang w:eastAsia="hu-HU"/>
-        </w:rPr>
-        <w:t xml:space="preserve"> nézetben a deltoid és a háromszög szövege és képe</w:t>
-      </w:r>
-      <w:r>
-        <w:rPr>
-          <w:noProof/>
-          <w:lang w:eastAsia="hu-HU"/>
-        </w:rPr>
-        <w:t xml:space="preserve"> kettő oszlopot foglal el míg az oldalon lévő többi kép</w:t>
-      </w:r>
-      <w:r>
-        <w:rPr>
-          <w:noProof/>
-          <w:lang w:eastAsia="hu-HU"/>
-        </w:rPr>
-        <w:t xml:space="preserve"> kettesével van elhelyezve.</w:t>
+        <w:t xml:space="preserve">a három test </w:t>
+      </w:r>
+      <w:r>
+        <w:t xml:space="preserve">mezőinek </w:t>
+      </w:r>
+      <w:r>
+        <w:t>szélessége nem egyenlő</w:t>
+      </w:r>
+      <w:r>
+        <w:t>.</w:t>
+      </w:r>
+    </w:p>
+    <w:p>
+      <w:r>
+        <w:t>A testek oldalon</w:t>
+      </w:r>
+      <w:r>
+        <w:t xml:space="preserve"> „Surface Duo” 540x720 nézetmódban</w:t>
+      </w:r>
+      <w:r>
+        <w:t xml:space="preserve"> a gömb és gúl</w:t>
+      </w:r>
+      <w:r>
+        <w:t>a egy soron osztoznak</w:t>
+      </w:r>
+      <w:r>
+        <w:t xml:space="preserve">, amíg </w:t>
+      </w:r>
+      <w:r>
+        <w:t>a henger egymagában áll</w:t>
+      </w:r>
+      <w:r>
+        <w:t>.</w:t>
+      </w:r>
+      <w:r>
+        <w:t xml:space="preserve"> </w:t>
+      </w:r>
+      <w:r>
+        <w:t xml:space="preserve">Ezen túl </w:t>
+      </w:r>
+      <w:r>
+        <w:t>a gömb és gúla mezőinek szélessége nem egyenlő.</w:t>
       </w:r>
     </w:p>
     <w:p>
@@ -190,453 +743,20 @@
         </w:rPr>
       </w:pPr>
       <w:r>
-        <w:rPr>
-          <w:noProof/>
-          <w:lang w:eastAsia="hu-HU"/>
-        </w:rPr>
-        <w:t xml:space="preserve">A síkidomok oldalon „iPhone 12 Pro” 390x844 , nézetben a </w:t>
-      </w:r>
-      <w:r>
-        <w:rPr>
-          <w:noProof/>
-          <w:lang w:eastAsia="hu-HU"/>
-        </w:rPr>
-        <w:t xml:space="preserve">trapéz </w:t>
-      </w:r>
-      <w:r>
-        <w:rPr>
-          <w:noProof/>
-          <w:lang w:eastAsia="hu-HU"/>
-        </w:rPr>
-        <w:t xml:space="preserve"> és a háromszög szövege és képe </w:t>
-      </w:r>
-      <w:r>
-        <w:rPr>
-          <w:noProof/>
-          <w:lang w:eastAsia="hu-HU"/>
-        </w:rPr>
-        <w:t xml:space="preserve">egy </w:t>
-      </w:r>
-      <w:r>
-        <w:rPr>
-          <w:noProof/>
-          <w:lang w:eastAsia="hu-HU"/>
-        </w:rPr>
-        <w:t xml:space="preserve"> oszlopot foglal</w:t>
-      </w:r>
-      <w:r>
-        <w:rPr>
-          <w:noProof/>
-          <w:lang w:eastAsia="hu-HU"/>
-        </w:rPr>
-        <w:t>nak</w:t>
-      </w:r>
-      <w:r>
-        <w:rPr>
-          <w:noProof/>
-          <w:lang w:eastAsia="hu-HU"/>
-        </w:rPr>
-        <w:t xml:space="preserve"> el míg az oldalon lévő többi kép </w:t>
-      </w:r>
-      <w:r>
-        <w:rPr>
-          <w:noProof/>
-          <w:lang w:eastAsia="hu-HU"/>
-        </w:rPr>
-        <w:t>nem osztozik mező</w:t>
-      </w:r>
-      <w:r>
-        <w:rPr>
-          <w:noProof/>
-          <w:lang w:eastAsia="hu-HU"/>
-        </w:rPr>
-        <w:t>.</w:t>
-      </w:r>
-    </w:p>
-    <w:p>
-      <w:r>
-        <w:rPr>
-          <w:noProof/>
-          <w:lang w:eastAsia="hu-HU"/>
-        </w:rPr>
-        <w:t>A síkidomok oldalon „</w:t>
-      </w:r>
-      <w:r>
-        <w:rPr>
-          <w:noProof/>
-          <w:lang w:eastAsia="hu-HU"/>
-        </w:rPr>
-        <w:t>Surface Duo</w:t>
-      </w:r>
-      <w:r>
-        <w:rPr>
-          <w:noProof/>
-          <w:lang w:eastAsia="hu-HU"/>
-        </w:rPr>
-        <w:t xml:space="preserve">” </w:t>
-      </w:r>
-      <w:r>
-        <w:rPr>
-          <w:noProof/>
-          <w:lang w:eastAsia="hu-HU"/>
-        </w:rPr>
-        <w:t>540x720</w:t>
-      </w:r>
-      <w:r>
-        <w:rPr>
-          <w:noProof/>
-          <w:lang w:eastAsia="hu-HU"/>
-        </w:rPr>
-        <w:t xml:space="preserve"> , </w:t>
-      </w:r>
-      <w:r>
-        <w:rPr>
-          <w:noProof/>
-          <w:lang w:eastAsia="hu-HU"/>
-        </w:rPr>
-        <w:t>nézetben a négyzet, rombusz és paralelogramma síkidomok együtt foglalnak el egy sort.</w:t>
-      </w:r>
-      <w:r>
-        <w:rPr>
-          <w:noProof/>
-          <w:lang w:eastAsia="hu-HU"/>
-        </w:rPr>
-        <w:t xml:space="preserve"> A következő sort egyedül a kör használja</w:t>
-      </w:r>
-      <w:r>
-        <w:rPr>
-          <w:noProof/>
-          <w:lang w:eastAsia="hu-HU"/>
-        </w:rPr>
-        <w:t>. A harmadik és negyedik sorokon a deltoid-téglalap valamint a trapéz-háromszög párok osztoznak.</w:t>
-      </w:r>
-    </w:p>
-    <w:p>
-      <w:pPr>
-        <w:rPr>
-          <w:noProof/>
-          <w:lang w:eastAsia="hu-HU"/>
-        </w:rPr>
-      </w:pPr>
-      <w:r>
-        <w:rPr>
-          <w:noProof/>
-          <w:lang w:eastAsia="hu-HU"/>
-        </w:rPr>
-        <w:t>A síkidomok oldalon „</w:t>
-      </w:r>
-      <w:r>
-        <w:rPr>
-          <w:noProof/>
-          <w:lang w:eastAsia="hu-HU"/>
-        </w:rPr>
-        <w:t>Pixel 5</w:t>
-      </w:r>
-      <w:r>
-        <w:rPr>
-          <w:noProof/>
-          <w:lang w:eastAsia="hu-HU"/>
-        </w:rPr>
-        <w:t>”</w:t>
-      </w:r>
-      <w:r>
-        <w:rPr>
-          <w:noProof/>
-          <w:lang w:eastAsia="hu-HU"/>
-        </w:rPr>
-        <w:t xml:space="preserve"> 393x851 </w:t>
-      </w:r>
-      <w:r>
-        <w:rPr>
-          <w:noProof/>
-          <w:lang w:eastAsia="hu-HU"/>
-        </w:rPr>
-        <w:t>, nézetben a deltoid</w:t>
-      </w:r>
-      <w:r>
-        <w:rPr>
-          <w:noProof/>
-          <w:lang w:eastAsia="hu-HU"/>
-        </w:rPr>
-        <w:t xml:space="preserve"> a rombusz</w:t>
-      </w:r>
-      <w:r>
-        <w:rPr>
-          <w:noProof/>
-          <w:lang w:eastAsia="hu-HU"/>
-        </w:rPr>
-        <w:t>, a téglalap</w:t>
-      </w:r>
-      <w:r>
-        <w:rPr>
-          <w:noProof/>
-          <w:lang w:eastAsia="hu-HU"/>
-        </w:rPr>
-        <w:t>,</w:t>
-      </w:r>
-      <w:r>
-        <w:rPr>
-          <w:noProof/>
-          <w:lang w:eastAsia="hu-HU"/>
-        </w:rPr>
-        <w:t xml:space="preserve"> és</w:t>
-      </w:r>
-      <w:r>
-        <w:rPr>
-          <w:noProof/>
-          <w:lang w:eastAsia="hu-HU"/>
-        </w:rPr>
-        <w:t xml:space="preserve"> a kör</w:t>
-      </w:r>
-      <w:r>
-        <w:rPr>
-          <w:noProof/>
-          <w:lang w:eastAsia="hu-HU"/>
-        </w:rPr>
-        <w:t xml:space="preserve"> </w:t>
-      </w:r>
-      <w:r>
-        <w:rPr>
-          <w:noProof/>
-          <w:lang w:eastAsia="hu-HU"/>
-        </w:rPr>
-        <w:t>szövege és képe kettő oszlopot foglal el míg az oldalon lévő többi kép kettesével van elhelyezve.</w:t>
-      </w:r>
-    </w:p>
-    <w:p>
-      <w:pPr>
-        <w:rPr>
-          <w:noProof/>
-          <w:lang w:eastAsia="hu-HU"/>
-        </w:rPr>
-      </w:pPr>
-      <w:r>
-        <w:rPr>
-          <w:noProof/>
-          <w:lang w:eastAsia="hu-HU"/>
-        </w:rPr>
-        <w:t xml:space="preserve">A síkidomok oldalon „Samsung Galaxy A51/71” 412x914 , nézetben a </w:t>
-      </w:r>
-      <w:r>
-        <w:rPr>
-          <w:noProof/>
-          <w:lang w:eastAsia="hu-HU"/>
-        </w:rPr>
-        <w:t xml:space="preserve">háromszög és a deltoid </w:t>
-      </w:r>
-      <w:r>
-        <w:rPr>
-          <w:noProof/>
-          <w:lang w:eastAsia="hu-HU"/>
-        </w:rPr>
-        <w:t>szövege és képe kettő oszlopot foglal el míg az oldalon lévő többi kép kettesével van elhelyezve.</w:t>
-      </w:r>
-    </w:p>
-    <w:p>
-      <w:pPr>
-        <w:rPr>
-          <w:noProof/>
-          <w:lang w:eastAsia="hu-HU"/>
-        </w:rPr>
-      </w:pPr>
-      <w:r>
-        <w:rPr>
-          <w:noProof/>
-          <w:lang w:eastAsia="hu-HU"/>
-        </w:rPr>
-        <w:t>A testek oldalon „iPhone SE” 375x667,</w:t>
-      </w:r>
-      <w:r>
-        <w:rPr>
-          <w:noProof/>
-          <w:lang w:eastAsia="hu-HU"/>
-        </w:rPr>
-        <w:t xml:space="preserve"> „iPhone XR 414x896”</w:t>
-      </w:r>
-      <w:r>
-        <w:rPr>
-          <w:noProof/>
-          <w:lang w:eastAsia="hu-HU"/>
-        </w:rPr>
-        <w:t>, „iPhone 12 Pro” 390x844</w:t>
-      </w:r>
-      <w:r>
-        <w:rPr>
-          <w:noProof/>
-          <w:lang w:eastAsia="hu-HU"/>
-        </w:rPr>
-        <w:t>,</w:t>
-      </w:r>
-      <w:r>
-        <w:rPr>
-          <w:noProof/>
-          <w:lang w:eastAsia="hu-HU"/>
-        </w:rPr>
-        <w:t xml:space="preserve"> nézetben a Gömb elfoglal egy sort amíg a következő soron a gúla és henger osztozik.</w:t>
-      </w:r>
-    </w:p>
-    <w:p>
-      <w:r>
-        <w:t>A testek „</w:t>
-      </w:r>
-      <w:proofErr w:type="spellStart"/>
-      <w:r>
-        <w:t>Surface</w:t>
-      </w:r>
-      <w:proofErr w:type="spellEnd"/>
-      <w:r>
-        <w:t xml:space="preserve"> Pro 7” </w:t>
-      </w:r>
-      <w:proofErr w:type="gramStart"/>
-      <w:r>
-        <w:t>912x1368 ,</w:t>
-      </w:r>
-      <w:proofErr w:type="gramEnd"/>
-      <w:r>
-        <w:t xml:space="preserve"> „</w:t>
-      </w:r>
-      <w:proofErr w:type="spellStart"/>
-      <w:r>
-        <w:t>iPad</w:t>
-      </w:r>
-      <w:proofErr w:type="spellEnd"/>
-      <w:r>
-        <w:t xml:space="preserve"> Mini” 768x1024, „</w:t>
-      </w:r>
-      <w:proofErr w:type="spellStart"/>
-      <w:r>
-        <w:t>iPad</w:t>
-      </w:r>
-      <w:proofErr w:type="spellEnd"/>
-      <w:r>
-        <w:t xml:space="preserve"> Air” 820x1180  nézetmódokban</w:t>
-      </w:r>
-      <w:r>
-        <w:t xml:space="preserve"> </w:t>
-      </w:r>
-      <w:r>
-        <w:t xml:space="preserve">a három test </w:t>
-      </w:r>
-      <w:r>
-        <w:t xml:space="preserve">mezőinek </w:t>
-      </w:r>
-      <w:r>
-        <w:t>szélessége nem egyenlő</w:t>
-      </w:r>
-      <w:r>
-        <w:t>.</w:t>
-      </w:r>
-    </w:p>
-    <w:p>
-      <w:r>
-        <w:t>A testek oldalon</w:t>
-      </w:r>
-      <w:r>
-        <w:t xml:space="preserve"> „</w:t>
-      </w:r>
-      <w:proofErr w:type="spellStart"/>
-      <w:r>
-        <w:t>Surface</w:t>
-      </w:r>
-      <w:proofErr w:type="spellEnd"/>
-      <w:r>
-        <w:t xml:space="preserve"> </w:t>
-      </w:r>
-      <w:proofErr w:type="spellStart"/>
-      <w:r>
-        <w:t>Duo</w:t>
-      </w:r>
-      <w:proofErr w:type="spellEnd"/>
-      <w:r>
-        <w:t>” 540x720 nézetmódban</w:t>
-      </w:r>
-      <w:r>
-        <w:t xml:space="preserve"> a gömb és gúl</w:t>
-      </w:r>
-      <w:r>
-        <w:t>a egy soron osztoznak</w:t>
-      </w:r>
-      <w:r>
-        <w:t xml:space="preserve">, amíg </w:t>
-      </w:r>
-      <w:r>
-        <w:t>a henger egymagában áll</w:t>
-      </w:r>
-      <w:r>
-        <w:t>.</w:t>
-      </w:r>
-      <w:r>
-        <w:t xml:space="preserve"> </w:t>
-      </w:r>
-      <w:r>
-        <w:t xml:space="preserve">Ezen túl </w:t>
-      </w:r>
-      <w:r>
-        <w:t>a gömb és gúla mezőinek szélessége nem egyenlő.</w:t>
-      </w:r>
-    </w:p>
-    <w:p>
-      <w:pPr>
-        <w:rPr>
-          <w:noProof/>
-          <w:lang w:eastAsia="hu-HU"/>
-        </w:rPr>
-      </w:pPr>
-      <w:r>
         <w:lastRenderedPageBreak/>
-        <w:t xml:space="preserve">A </w:t>
-      </w:r>
-      <w:proofErr w:type="spellStart"/>
-      <w:r>
-        <w:t>főoldal</w:t>
-      </w:r>
-      <w:proofErr w:type="spellEnd"/>
-      <w:r>
-        <w:t xml:space="preserve"> „</w:t>
-      </w:r>
-      <w:proofErr w:type="spellStart"/>
-      <w:r>
-        <w:t>Surface</w:t>
-      </w:r>
-      <w:proofErr w:type="spellEnd"/>
-      <w:r>
-        <w:t xml:space="preserve"> Pro 7”</w:t>
-      </w:r>
-      <w:r>
-        <w:t xml:space="preserve"> </w:t>
-      </w:r>
-      <w:proofErr w:type="gramStart"/>
-      <w:r>
-        <w:t xml:space="preserve">912x1368 </w:t>
-      </w:r>
-      <w:r>
-        <w:t>,</w:t>
-      </w:r>
-      <w:proofErr w:type="gramEnd"/>
-      <w:r>
-        <w:t xml:space="preserve"> „</w:t>
-      </w:r>
-      <w:proofErr w:type="spellStart"/>
-      <w:r>
-        <w:t>iPad</w:t>
-      </w:r>
-      <w:proofErr w:type="spellEnd"/>
-      <w:r>
-        <w:t xml:space="preserve"> Mini”</w:t>
+        <w:t>A főoldal „Surface Pro 7”</w:t>
+      </w:r>
+      <w:r>
+        <w:t xml:space="preserve"> 912x1368 </w:t>
+      </w:r>
+      <w:r>
+        <w:t>, „iPad Mini”</w:t>
       </w:r>
       <w:r>
         <w:t xml:space="preserve"> 768x1024</w:t>
       </w:r>
       <w:r>
-        <w:t>, „</w:t>
-      </w:r>
-      <w:proofErr w:type="spellStart"/>
-      <w:r>
-        <w:t>iPad</w:t>
-      </w:r>
-      <w:proofErr w:type="spellEnd"/>
-      <w:r>
-        <w:t xml:space="preserve"> Air”</w:t>
+        <w:t>, „iPad Air”</w:t>
       </w:r>
       <w:r>
         <w:t xml:space="preserve"> 820x1180</w:t>
@@ -695,7 +815,7 @@
                     <pic:cNvPicPr/>
                   </pic:nvPicPr>
                   <pic:blipFill>
-                    <a:blip r:embed="rId4"/>
+                    <a:blip r:embed="rId8"/>
                     <a:stretch>
                       <a:fillRect/>
                     </a:stretch>
@@ -717,10 +837,127 @@
       </w:r>
     </w:p>
     <w:p>
+      <w:r>
+        <w:t xml:space="preserve"> </w:t>
+      </w:r>
+      <w:r>
+        <w:t>A testek és kapcsolat oldalakon máshogy néz ki a navbar</w:t>
+      </w:r>
+    </w:p>
+    <w:p>
+      <w:r>
+        <w:rPr>
+          <w:noProof/>
+          <w:lang w:eastAsia="hu-HU"/>
+        </w:rPr>
+        <w:drawing>
+          <wp:inline distT="0" distB="0" distL="0" distR="0">
+            <wp:extent cx="3048425" cy="438211"/>
+            <wp:effectExtent l="0" t="0" r="0" b="0"/>
+            <wp:docPr id="6" name="Kép 6"/>
+            <wp:cNvGraphicFramePr>
+              <a:graphicFrameLocks xmlns:a="http://schemas.openxmlformats.org/drawingml/2006/main" noChangeAspect="1"/>
+            </wp:cNvGraphicFramePr>
+            <a:graphic xmlns:a="http://schemas.openxmlformats.org/drawingml/2006/main">
+              <a:graphicData uri="http://schemas.openxmlformats.org/drawingml/2006/picture">
+                <pic:pic xmlns:pic="http://schemas.openxmlformats.org/drawingml/2006/picture">
+                  <pic:nvPicPr>
+                    <pic:cNvPr id="6" name="testeknav.PNG"/>
+                    <pic:cNvPicPr/>
+                  </pic:nvPicPr>
+                  <pic:blipFill>
+                    <a:blip r:embed="rId9">
+                      <a:extLst>
+                        <a:ext uri="{28A0092B-C50C-407E-A947-70E740481C1C}">
+                          <a14:useLocalDpi xmlns:a14="http://schemas.microsoft.com/office/drawing/2010/main" val="0"/>
+                        </a:ext>
+                      </a:extLst>
+                    </a:blip>
+                    <a:stretch>
+                      <a:fillRect/>
+                    </a:stretch>
+                  </pic:blipFill>
+                  <pic:spPr>
+                    <a:xfrm>
+                      <a:off x="0" y="0"/>
+                      <a:ext cx="3048425" cy="438211"/>
+                    </a:xfrm>
+                    <a:prstGeom prst="rect">
+                      <a:avLst/>
+                    </a:prstGeom>
+                  </pic:spPr>
+                </pic:pic>
+              </a:graphicData>
+            </a:graphic>
+          </wp:inline>
+        </w:drawing>
+      </w:r>
+    </w:p>
+    <w:p>
+      <w:r>
+        <w:t xml:space="preserve"> mint a síkidomok és főoldalon</w:t>
+      </w:r>
+    </w:p>
+    <w:p>
+      <w:r>
+        <w:rPr>
+          <w:noProof/>
+          <w:lang w:eastAsia="hu-HU"/>
+        </w:rPr>
+        <w:drawing>
+          <wp:inline distT="0" distB="0" distL="0" distR="0">
+            <wp:extent cx="3305636" cy="514422"/>
+            <wp:effectExtent l="0" t="0" r="0" b="0"/>
+            <wp:docPr id="7" name="Kép 7"/>
+            <wp:cNvGraphicFramePr>
+              <a:graphicFrameLocks xmlns:a="http://schemas.openxmlformats.org/drawingml/2006/main" noChangeAspect="1"/>
+            </wp:cNvGraphicFramePr>
+            <a:graphic xmlns:a="http://schemas.openxmlformats.org/drawingml/2006/main">
+              <a:graphicData uri="http://schemas.openxmlformats.org/drawingml/2006/picture">
+                <pic:pic xmlns:pic="http://schemas.openxmlformats.org/drawingml/2006/picture">
+                  <pic:nvPicPr>
+                    <pic:cNvPr id="7" name="sikidomoknav.PNG"/>
+                    <pic:cNvPicPr/>
+                  </pic:nvPicPr>
+                  <pic:blipFill>
+                    <a:blip r:embed="rId10">
+                      <a:extLst>
+                        <a:ext uri="{28A0092B-C50C-407E-A947-70E740481C1C}">
+                          <a14:useLocalDpi xmlns:a14="http://schemas.microsoft.com/office/drawing/2010/main" val="0"/>
+                        </a:ext>
+                      </a:extLst>
+                    </a:blip>
+                    <a:stretch>
+                      <a:fillRect/>
+                    </a:stretch>
+                  </pic:blipFill>
+                  <pic:spPr>
+                    <a:xfrm>
+                      <a:off x="0" y="0"/>
+                      <a:ext cx="3305636" cy="514422"/>
+                    </a:xfrm>
+                    <a:prstGeom prst="rect">
+                      <a:avLst/>
+                    </a:prstGeom>
+                  </pic:spPr>
+                </pic:pic>
+              </a:graphicData>
+            </a:graphic>
+          </wp:inline>
+        </w:drawing>
+      </w:r>
+    </w:p>
+    <w:p>
+      <w:r>
+        <w:t>Megfigyelésem szerint a betűk minimális szinten vastagodnak</w:t>
+      </w:r>
+      <w:r>
+        <w:t xml:space="preserve"> a második megjelölt esetben</w:t>
+      </w:r>
       <w:bookmarkStart w:id="0" w:name="_GoBack"/>
       <w:bookmarkEnd w:id="0"/>
       <w:r>
-        <w:t xml:space="preserve"> </w:t>
+        <w:t>.</w:t>
       </w:r>
     </w:p>
     <w:sectPr>

</xml_diff>